<commit_message>
Documentation updated and screenshots added
</commit_message>
<xml_diff>
--- a/Documentation.docx
+++ b/Documentation.docx
@@ -647,10 +647,22 @@
         <w:fldChar w:fldCharType="begin"/>
       </w:r>
       <w:r>
+        <w:instrText xml:space="preserve"> INCLUDEPICTURE  "http://m.inspiria.edu.in/makaut.jpg" \* MERGEFORMATINET </w:instrText>
+      </w:r>
+      <w:r>
+        <w:fldChar w:fldCharType="separate"/>
+      </w:r>
+      <w:r>
+        <w:fldChar w:fldCharType="begin"/>
+      </w:r>
+      <w:r>
         <w:instrText xml:space="preserve"> </w:instrText>
       </w:r>
       <w:r>
-        <w:instrText>INCLUDEPICTURE  "http://m.inspiria.edu.in/makaut.jpg" \* MERGEFORMATINET</w:instrText>
+        <w:instrText>INCLUDEPICTUR</w:instrText>
+      </w:r>
+      <w:r>
+        <w:instrText>E  "http://m.inspiria.edu.in/makaut.jpg" \* MERGEFORMATINET</w:instrText>
       </w:r>
       <w:r>
         <w:instrText xml:space="preserve"> </w:instrText>
@@ -693,6 +705,9 @@
       <w:r>
         <w:fldChar w:fldCharType="end"/>
       </w:r>
+      <w:r>
+        <w:fldChar w:fldCharType="end"/>
+      </w:r>
     </w:p>
     <w:p>
       <w:pPr>
@@ -822,21 +837,6 @@
           <w:rFonts w:cs="Arial"/>
           <w:b/>
           <w:bCs/>
-          <w:sz w:val="28"/>
-          <w:szCs w:val="28"/>
-        </w:rPr>
-      </w:pPr>
-    </w:p>
-    <w:p>
-      <w:pPr>
-        <w:autoSpaceDE w:val="0"/>
-        <w:autoSpaceDN w:val="0"/>
-        <w:adjustRightInd w:val="0"/>
-        <w:spacing w:after="0" w:line="360" w:lineRule="auto"/>
-        <w:rPr>
-          <w:rFonts w:cs="Arial"/>
-          <w:b/>
-          <w:bCs/>
           <w:sz w:val="32"/>
           <w:szCs w:val="28"/>
         </w:rPr>
@@ -1024,19 +1024,9 @@
     </w:p>
     <w:p>
       <w:pPr>
-        <w:autoSpaceDE w:val="0"/>
-        <w:autoSpaceDN w:val="0"/>
-        <w:adjustRightInd w:val="0"/>
-        <w:spacing w:after="0" w:line="360" w:lineRule="auto"/>
-        <w:rPr>
-          <w:rFonts w:cs="Arial"/>
-          <w:sz w:val="32"/>
-          <w:szCs w:val="28"/>
-        </w:rPr>
-      </w:pPr>
-    </w:p>
-    <w:p>
-      <w:pPr>
+        <w:tabs>
+          <w:tab w:val="left" w:pos="7740"/>
+        </w:tabs>
         <w:autoSpaceDE w:val="0"/>
         <w:autoSpaceDN w:val="0"/>
         <w:adjustRightInd w:val="0"/>
@@ -1221,19 +1211,6 @@
         <w:spacing w:after="0" w:line="360" w:lineRule="auto"/>
         <w:rPr>
           <w:rFonts w:cs="Arial"/>
-          <w:sz w:val="32"/>
-          <w:szCs w:val="28"/>
-        </w:rPr>
-      </w:pPr>
-    </w:p>
-    <w:p>
-      <w:pPr>
-        <w:autoSpaceDE w:val="0"/>
-        <w:autoSpaceDN w:val="0"/>
-        <w:adjustRightInd w:val="0"/>
-        <w:spacing w:after="0" w:line="360" w:lineRule="auto"/>
-        <w:rPr>
-          <w:rFonts w:cs="Arial"/>
           <w:b/>
           <w:bCs/>
           <w:sz w:val="32"/>
@@ -1456,8 +1433,71 @@
     </w:p>
     <w:p>
       <w:pPr>
-        <w:rPr>
-          <w:rFonts w:cs="Arial"/>
+        <w:autoSpaceDE w:val="0"/>
+        <w:autoSpaceDN w:val="0"/>
+        <w:adjustRightInd w:val="0"/>
+        <w:spacing w:after="0" w:line="360" w:lineRule="auto"/>
+        <w:rPr>
+          <w:rFonts w:cs="Arial"/>
+          <w:sz w:val="32"/>
+          <w:szCs w:val="28"/>
+        </w:rPr>
+      </w:pPr>
+      <w:r>
+        <w:rPr>
+          <w:rFonts w:cs="Arial"/>
+          <w:sz w:val="32"/>
+          <w:szCs w:val="28"/>
+        </w:rPr>
+        <w:t>5.1 Screenshots……………</w:t>
+      </w:r>
+      <w:r>
+        <w:rPr>
+          <w:rFonts w:cs="Arial"/>
+          <w:sz w:val="32"/>
+          <w:szCs w:val="28"/>
+        </w:rPr>
+        <w:t>….</w:t>
+      </w:r>
+      <w:r>
+        <w:rPr>
+          <w:rFonts w:cs="Arial"/>
+          <w:sz w:val="32"/>
+          <w:szCs w:val="28"/>
+        </w:rPr>
+        <w:t>…………………………………………………………… 8</w:t>
+      </w:r>
+      <w:r>
+        <w:rPr>
+          <w:rFonts w:cs="Arial"/>
+          <w:sz w:val="32"/>
+          <w:szCs w:val="28"/>
+        </w:rPr>
+        <w:t>-13</w:t>
+      </w:r>
+    </w:p>
+    <w:p>
+      <w:pPr>
+        <w:autoSpaceDE w:val="0"/>
+        <w:autoSpaceDN w:val="0"/>
+        <w:adjustRightInd w:val="0"/>
+        <w:spacing w:after="0" w:line="360" w:lineRule="auto"/>
+        <w:rPr>
+          <w:rFonts w:cs="Arial"/>
+          <w:sz w:val="32"/>
+          <w:szCs w:val="28"/>
+        </w:rPr>
+      </w:pPr>
+    </w:p>
+    <w:p>
+      <w:pPr>
+        <w:autoSpaceDE w:val="0"/>
+        <w:autoSpaceDN w:val="0"/>
+        <w:adjustRightInd w:val="0"/>
+        <w:spacing w:after="0" w:line="360" w:lineRule="auto"/>
+        <w:rPr>
+          <w:rFonts w:cs="Arial"/>
+          <w:b/>
           <w:bCs/>
           <w:sz w:val="32"/>
           <w:szCs w:val="28"/>
@@ -1466,48 +1506,31 @@
       <w:r>
         <w:rPr>
           <w:rFonts w:cs="Arial"/>
+          <w:b/>
           <w:bCs/>
           <w:sz w:val="32"/>
           <w:szCs w:val="28"/>
         </w:rPr>
-        <w:t>5</w:t>
-      </w:r>
-      <w:r>
-        <w:rPr>
-          <w:rFonts w:cs="Arial"/>
+        <w:t xml:space="preserve">Chapter </w:t>
+      </w:r>
+      <w:r>
+        <w:rPr>
+          <w:rFonts w:cs="Arial"/>
+          <w:b/>
           <w:bCs/>
           <w:sz w:val="32"/>
           <w:szCs w:val="28"/>
         </w:rPr>
-        <w:t>.1 Conclusions ………………………………………………………………</w:t>
-      </w:r>
-      <w:r>
+        <w:t>6</w:t>
+      </w:r>
+    </w:p>
+    <w:p>
+      <w:pPr>
         <w:rPr>
           <w:rFonts w:cs="Arial"/>
           <w:bCs/>
           <w:sz w:val="32"/>
           <w:szCs w:val="28"/>
-        </w:rPr>
-        <w:t>………………</w:t>
-      </w:r>
-      <w:r>
-        <w:rPr>
-          <w:rFonts w:cs="Arial"/>
-          <w:bCs/>
-          <w:sz w:val="32"/>
-          <w:szCs w:val="28"/>
-        </w:rPr>
-        <w:t>.. 8</w:t>
-      </w:r>
-    </w:p>
-    <w:p>
-      <w:pPr>
-        <w:spacing w:after="160" w:line="259" w:lineRule="auto"/>
-        <w:jc w:val="center"/>
-        <w:rPr>
-          <w:b/>
-          <w:sz w:val="40"/>
-          <w:szCs w:val="40"/>
         </w:rPr>
         <w:sectPr>
           <w:footerReference w:type="default" r:id="rId9"/>
@@ -1527,6 +1550,42 @@
       </w:pPr>
       <w:r>
         <w:rPr>
+          <w:rFonts w:cs="Arial"/>
+          <w:bCs/>
+          <w:sz w:val="32"/>
+          <w:szCs w:val="28"/>
+        </w:rPr>
+        <w:t>6</w:t>
+      </w:r>
+      <w:r>
+        <w:rPr>
+          <w:rFonts w:cs="Arial"/>
+          <w:bCs/>
+          <w:sz w:val="32"/>
+          <w:szCs w:val="28"/>
+        </w:rPr>
+        <w:t>.1 Conclusions ………………………………………………………………</w:t>
+      </w:r>
+      <w:r>
+        <w:rPr>
+          <w:rFonts w:cs="Arial"/>
+          <w:bCs/>
+          <w:sz w:val="32"/>
+          <w:szCs w:val="28"/>
+        </w:rPr>
+        <w:t>………………</w:t>
+      </w:r>
+      <w:r>
+        <w:rPr>
+          <w:rFonts w:cs="Arial"/>
+          <w:bCs/>
+          <w:sz w:val="32"/>
+          <w:szCs w:val="28"/>
+        </w:rPr>
+        <w:t>..14</w:t>
+      </w:r>
+      <w:r>
+        <w:rPr>
           <w:b/>
           <w:sz w:val="40"/>
           <w:szCs w:val="40"/>
@@ -1943,6 +2002,7 @@
         </w:rPr>
         <w:t xml:space="preserve"> there is a main module called </w:t>
       </w:r>
+      <w:proofErr w:type="spellStart"/>
       <w:r>
         <w:rPr>
           <w:b/>
@@ -1951,6 +2011,7 @@
         </w:rPr>
         <w:t>Homescreen</w:t>
       </w:r>
+      <w:proofErr w:type="spellEnd"/>
       <w:r>
         <w:rPr>
           <w:sz w:val="32"/>
@@ -1965,6 +2026,7 @@
         </w:rPr>
         <w:t xml:space="preserve">the </w:t>
       </w:r>
+      <w:proofErr w:type="spellStart"/>
       <w:r>
         <w:rPr>
           <w:sz w:val="32"/>
@@ -1972,6 +2034,7 @@
         </w:rPr>
         <w:t>homescreen</w:t>
       </w:r>
+      <w:proofErr w:type="spellEnd"/>
       <w:r>
         <w:rPr>
           <w:sz w:val="32"/>
@@ -2443,8 +2506,17 @@
           <w:sz w:val="32"/>
           <w:szCs w:val="32"/>
         </w:rPr>
-        <w:t xml:space="preserve"> API of twilio</w:t>
-      </w:r>
+        <w:t xml:space="preserve"> API of </w:t>
+      </w:r>
+      <w:proofErr w:type="spellStart"/>
+      <w:r>
+        <w:rPr>
+          <w:sz w:val="32"/>
+          <w:szCs w:val="32"/>
+        </w:rPr>
+        <w:t>twilio</w:t>
+      </w:r>
+      <w:proofErr w:type="spellEnd"/>
       <w:r>
         <w:rPr>
           <w:sz w:val="32"/>
@@ -2573,7 +2645,23 @@
           <w:sz w:val="32"/>
           <w:szCs w:val="32"/>
         </w:rPr>
-        <w:t xml:space="preserve"> Since, it uses the internet as carrier, so it takes a little time to get delivered. It also uses the twilio API for programmable SMS.</w:t>
+        <w:t xml:space="preserve"> Since, it uses the internet as carrier, so it takes a little time to get delivered. It also uses the </w:t>
+      </w:r>
+      <w:proofErr w:type="spellStart"/>
+      <w:r>
+        <w:rPr>
+          <w:sz w:val="32"/>
+          <w:szCs w:val="32"/>
+        </w:rPr>
+        <w:t>twilio</w:t>
+      </w:r>
+      <w:proofErr w:type="spellEnd"/>
+      <w:r>
+        <w:rPr>
+          <w:sz w:val="32"/>
+          <w:szCs w:val="32"/>
+        </w:rPr>
+        <w:t xml:space="preserve"> API for programmable SMS.</w:t>
       </w:r>
     </w:p>
     <w:p>
@@ -3031,7 +3119,23 @@
           <w:sz w:val="32"/>
           <w:szCs w:val="32"/>
         </w:rPr>
-        <w:t>It displays the weather data of the current location based on the location ID of openweathermap.org . Weather data includes temperature, sky condition, humidity and wind speed. All the data are fetched using the python openweathermap API. Weather icons also are showed on the side of the widget depending on the sky conditions.</w:t>
+        <w:t xml:space="preserve">It displays the weather data of the current location based on the location ID of openweathermap.org . Weather data includes temperature, sky condition, humidity and wind speed. All the data are fetched using the python </w:t>
+      </w:r>
+      <w:proofErr w:type="spellStart"/>
+      <w:r>
+        <w:rPr>
+          <w:sz w:val="32"/>
+          <w:szCs w:val="32"/>
+        </w:rPr>
+        <w:t>openweathermap</w:t>
+      </w:r>
+      <w:proofErr w:type="spellEnd"/>
+      <w:r>
+        <w:rPr>
+          <w:sz w:val="32"/>
+          <w:szCs w:val="32"/>
+        </w:rPr>
+        <w:t xml:space="preserve"> API. Weather icons also are showed on the side of the widget depending on the sky conditions.</w:t>
       </w:r>
     </w:p>
     <w:p>
@@ -3194,13 +3298,41 @@
         </w:rPr>
         <w:t xml:space="preserve"> </w:t>
       </w:r>
-      <w:r>
-        <w:rPr>
-          <w:rFonts w:cs="Arial"/>
-          <w:sz w:val="32"/>
-          <w:szCs w:val="32"/>
-        </w:rPr>
-        <w:t>JetBrains PyCharm Community Edition or Python IDLE3</w:t>
+      <w:proofErr w:type="spellStart"/>
+      <w:r>
+        <w:rPr>
+          <w:rFonts w:cs="Arial"/>
+          <w:sz w:val="32"/>
+          <w:szCs w:val="32"/>
+        </w:rPr>
+        <w:t>JetBrains</w:t>
+      </w:r>
+      <w:proofErr w:type="spellEnd"/>
+      <w:r>
+        <w:rPr>
+          <w:rFonts w:cs="Arial"/>
+          <w:sz w:val="32"/>
+          <w:szCs w:val="32"/>
+        </w:rPr>
+        <w:t xml:space="preserve"> </w:t>
+      </w:r>
+      <w:proofErr w:type="spellStart"/>
+      <w:r>
+        <w:rPr>
+          <w:rFonts w:cs="Arial"/>
+          <w:sz w:val="32"/>
+          <w:szCs w:val="32"/>
+        </w:rPr>
+        <w:t>PyCharm</w:t>
+      </w:r>
+      <w:proofErr w:type="spellEnd"/>
+      <w:r>
+        <w:rPr>
+          <w:rFonts w:cs="Arial"/>
+          <w:sz w:val="32"/>
+          <w:szCs w:val="32"/>
+        </w:rPr>
+        <w:t xml:space="preserve"> Community Edition or Python IDLE3</w:t>
       </w:r>
     </w:p>
     <w:p>
@@ -3298,13 +3430,23 @@
         </w:rPr>
         <w:t xml:space="preserve">Supporting Technologies Used: </w:t>
       </w:r>
-      <w:r>
-        <w:rPr>
-          <w:rFonts w:cs="Arial"/>
-          <w:sz w:val="32"/>
-          <w:szCs w:val="32"/>
-        </w:rPr>
-        <w:t>Git and GitH</w:t>
+      <w:proofErr w:type="spellStart"/>
+      <w:r>
+        <w:rPr>
+          <w:rFonts w:cs="Arial"/>
+          <w:sz w:val="32"/>
+          <w:szCs w:val="32"/>
+        </w:rPr>
+        <w:t>Git</w:t>
+      </w:r>
+      <w:proofErr w:type="spellEnd"/>
+      <w:r>
+        <w:rPr>
+          <w:rFonts w:cs="Arial"/>
+          <w:sz w:val="32"/>
+          <w:szCs w:val="32"/>
+        </w:rPr>
+        <w:t xml:space="preserve"> and GitH</w:t>
       </w:r>
       <w:r>
         <w:rPr>
@@ -4203,8 +4345,19 @@
           <w:sz w:val="32"/>
           <w:szCs w:val="32"/>
         </w:rPr>
-        <w:t>.vcf</w:t>
-      </w:r>
+        <w:t>.</w:t>
+      </w:r>
+      <w:proofErr w:type="spellStart"/>
+      <w:r>
+        <w:rPr>
+          <w:rFonts w:cs="Arial"/>
+          <w:b/>
+          <w:sz w:val="32"/>
+          <w:szCs w:val="32"/>
+        </w:rPr>
+        <w:t>vcf</w:t>
+      </w:r>
+      <w:proofErr w:type="spellEnd"/>
       <w:r>
         <w:rPr>
           <w:rFonts w:cs="Arial"/>
@@ -4254,7 +4407,25 @@
           <w:sz w:val="32"/>
           <w:szCs w:val="32"/>
         </w:rPr>
-        <w:t>Trial Account Restrictions of Twilio to be removed and professional account to be activated for audio message and personalized message to anybody (even non-verified existing phone numbers).</w:t>
+        <w:t xml:space="preserve">Trial Account Restrictions of </w:t>
+      </w:r>
+      <w:proofErr w:type="spellStart"/>
+      <w:r>
+        <w:rPr>
+          <w:rFonts w:cs="Arial"/>
+          <w:sz w:val="32"/>
+          <w:szCs w:val="32"/>
+        </w:rPr>
+        <w:t>Twilio</w:t>
+      </w:r>
+      <w:proofErr w:type="spellEnd"/>
+      <w:r>
+        <w:rPr>
+          <w:rFonts w:cs="Arial"/>
+          <w:sz w:val="32"/>
+          <w:szCs w:val="32"/>
+        </w:rPr>
+        <w:t xml:space="preserve"> to be removed and professional account to be activated for audio message and personalized message to anybody (even non-verified existing phone numbers).</w:t>
       </w:r>
     </w:p>
     <w:p>
@@ -4435,89 +4606,1342 @@
     </w:p>
     <w:p>
       <w:pPr>
-        <w:autoSpaceDE w:val="0"/>
-        <w:autoSpaceDN w:val="0"/>
-        <w:adjustRightInd w:val="0"/>
-        <w:spacing w:after="0" w:line="360" w:lineRule="auto"/>
-        <w:ind w:left="360"/>
-        <w:rPr>
-          <w:rFonts w:cs="Arial"/>
-          <w:sz w:val="32"/>
-          <w:szCs w:val="32"/>
-        </w:rPr>
-      </w:pPr>
-      <w:r>
-        <w:rPr>
-          <w:rFonts w:cs="Arial"/>
-          <w:sz w:val="32"/>
-          <w:szCs w:val="32"/>
-        </w:rPr>
-        <w:t>10.</w:t>
-      </w:r>
-      <w:r>
-        <w:rPr>
-          <w:rFonts w:cs="Arial"/>
-          <w:sz w:val="32"/>
-          <w:szCs w:val="32"/>
+        <w:pStyle w:val="ListParagraph"/>
+        <w:numPr>
+          <w:ilvl w:val="0"/>
+          <w:numId w:val="11"/>
+        </w:numPr>
+        <w:autoSpaceDE w:val="0"/>
+        <w:autoSpaceDN w:val="0"/>
+        <w:adjustRightInd w:val="0"/>
+        <w:spacing w:after="0" w:line="360" w:lineRule="auto"/>
+        <w:rPr>
+          <w:rFonts w:cstheme="minorHAnsi"/>
+          <w:sz w:val="32"/>
+          <w:szCs w:val="32"/>
+        </w:rPr>
+      </w:pPr>
+      <w:r>
+        <w:rPr>
+          <w:rFonts w:cstheme="minorHAnsi"/>
+          <w:sz w:val="32"/>
+          <w:szCs w:val="32"/>
+        </w:rPr>
+        <w:t xml:space="preserve">Converting the whole application into a </w:t>
+      </w:r>
+      <w:r>
+        <w:rPr>
+          <w:rFonts w:cstheme="minorHAnsi"/>
+          <w:b/>
+          <w:sz w:val="32"/>
+          <w:szCs w:val="32"/>
+        </w:rPr>
+        <w:t>“.exe</w:t>
+      </w:r>
+      <w:r>
+        <w:rPr>
+          <w:rFonts w:cstheme="minorHAnsi"/>
+          <w:sz w:val="32"/>
+          <w:szCs w:val="32"/>
+        </w:rPr>
+        <w:t xml:space="preserve">” file and implementing the same project in </w:t>
+      </w:r>
+      <w:r>
+        <w:rPr>
+          <w:rFonts w:cstheme="minorHAnsi"/>
+          <w:b/>
+          <w:sz w:val="32"/>
+          <w:szCs w:val="32"/>
+        </w:rPr>
+        <w:t>Android platform</w:t>
+      </w:r>
+      <w:r>
+        <w:rPr>
+          <w:rFonts w:cstheme="minorHAnsi"/>
+          <w:sz w:val="32"/>
+          <w:szCs w:val="32"/>
+        </w:rPr>
+        <w:t xml:space="preserve"> in the form of a app or ROM (adding additional modules to it).</w:t>
+      </w:r>
+    </w:p>
+    <w:p>
+      <w:pPr>
+        <w:pStyle w:val="ListParagraph"/>
+        <w:autoSpaceDE w:val="0"/>
+        <w:autoSpaceDN w:val="0"/>
+        <w:adjustRightInd w:val="0"/>
+        <w:spacing w:after="0" w:line="360" w:lineRule="auto"/>
+        <w:ind w:left="2880" w:firstLine="720"/>
+        <w:rPr>
+          <w:b/>
+          <w:sz w:val="40"/>
+          <w:szCs w:val="40"/>
+        </w:rPr>
+      </w:pPr>
+      <w:r>
+        <w:rPr>
+          <w:b/>
+          <w:sz w:val="40"/>
+          <w:szCs w:val="40"/>
+        </w:rPr>
+        <w:lastRenderedPageBreak/>
+        <w:t>Chapter 5</w:t>
+      </w:r>
+    </w:p>
+    <w:p>
+      <w:pPr>
+        <w:pStyle w:val="ListParagraph"/>
+        <w:autoSpaceDE w:val="0"/>
+        <w:autoSpaceDN w:val="0"/>
+        <w:adjustRightInd w:val="0"/>
+        <w:spacing w:after="0" w:line="360" w:lineRule="auto"/>
+        <w:ind w:left="2880" w:firstLine="720"/>
+        <w:rPr>
+          <w:b/>
+          <w:sz w:val="40"/>
+          <w:szCs w:val="40"/>
+        </w:rPr>
+      </w:pPr>
+    </w:p>
+    <w:p>
+      <w:pPr>
+        <w:autoSpaceDE w:val="0"/>
+        <w:autoSpaceDN w:val="0"/>
+        <w:adjustRightInd w:val="0"/>
+        <w:spacing w:after="0" w:line="360" w:lineRule="auto"/>
+        <w:rPr>
+          <w:rFonts w:asciiTheme="minorHAnsi" w:hAnsiTheme="minorHAnsi" w:cstheme="minorHAnsi"/>
+          <w:b/>
+          <w:sz w:val="36"/>
+          <w:szCs w:val="36"/>
+        </w:rPr>
+      </w:pPr>
+      <w:r>
+        <w:rPr>
+          <w:rFonts w:cs="Arial"/>
+          <w:b/>
+          <w:sz w:val="40"/>
+          <w:szCs w:val="40"/>
+        </w:rPr>
+        <w:t>5.1</w:t>
+      </w:r>
+      <w:r>
+        <w:rPr>
+          <w:rFonts w:cs="Arial"/>
+          <w:b/>
+          <w:sz w:val="44"/>
+          <w:szCs w:val="44"/>
         </w:rPr>
         <w:t xml:space="preserve"> </w:t>
       </w:r>
       <w:r>
         <w:rPr>
           <w:rFonts w:asciiTheme="minorHAnsi" w:hAnsiTheme="minorHAnsi" w:cstheme="minorHAnsi"/>
-          <w:sz w:val="32"/>
-          <w:szCs w:val="32"/>
-        </w:rPr>
-        <w:t xml:space="preserve">Converting the whole application into a </w:t>
-      </w:r>
-      <w:r>
+          <w:b/>
+          <w:sz w:val="36"/>
+          <w:szCs w:val="36"/>
+        </w:rPr>
+        <w:t>Screenshots</w:t>
+      </w:r>
+    </w:p>
+    <w:p>
+      <w:pPr>
+        <w:autoSpaceDE w:val="0"/>
+        <w:autoSpaceDN w:val="0"/>
+        <w:adjustRightInd w:val="0"/>
+        <w:spacing w:after="0" w:line="360" w:lineRule="auto"/>
         <w:rPr>
           <w:rFonts w:asciiTheme="minorHAnsi" w:hAnsiTheme="minorHAnsi" w:cstheme="minorHAnsi"/>
           <w:b/>
-          <w:sz w:val="32"/>
-          <w:szCs w:val="32"/>
-        </w:rPr>
-        <w:t>“.exe</w:t>
-      </w:r>
-      <w:r>
-        <w:rPr>
-          <w:rFonts w:asciiTheme="minorHAnsi" w:hAnsiTheme="minorHAnsi" w:cstheme="minorHAnsi"/>
-          <w:sz w:val="32"/>
-          <w:szCs w:val="32"/>
-        </w:rPr>
-        <w:t xml:space="preserve">” file and implementing the same project in </w:t>
-      </w:r>
-      <w:r>
-        <w:rPr>
-          <w:rFonts w:asciiTheme="minorHAnsi" w:hAnsiTheme="minorHAnsi" w:cstheme="minorHAnsi"/>
-          <w:b/>
-          <w:sz w:val="32"/>
-          <w:szCs w:val="32"/>
-        </w:rPr>
-        <w:t>Android platform</w:t>
-      </w:r>
-      <w:r>
-        <w:rPr>
-          <w:rFonts w:asciiTheme="minorHAnsi" w:hAnsiTheme="minorHAnsi" w:cstheme="minorHAnsi"/>
-          <w:sz w:val="32"/>
-          <w:szCs w:val="32"/>
-        </w:rPr>
-        <w:t xml:space="preserve"> in the form of a app or ROM (adding additional modules to it).</w:t>
-      </w:r>
+          <w:sz w:val="36"/>
+          <w:szCs w:val="36"/>
+        </w:rPr>
+      </w:pPr>
+    </w:p>
+    <w:p>
+      <w:pPr>
+        <w:autoSpaceDE w:val="0"/>
+        <w:autoSpaceDN w:val="0"/>
+        <w:adjustRightInd w:val="0"/>
+        <w:spacing w:after="0" w:line="360" w:lineRule="auto"/>
+        <w:rPr>
+          <w:rFonts w:cs="Arial"/>
+          <w:b/>
+          <w:sz w:val="44"/>
+          <w:szCs w:val="44"/>
+        </w:rPr>
+      </w:pPr>
+      <w:r>
+        <w:rPr>
+          <w:rFonts w:cs="Arial"/>
+          <w:b/>
+          <w:noProof/>
+          <w:sz w:val="44"/>
+          <w:szCs w:val="44"/>
+        </w:rPr>
+        <w:drawing>
+          <wp:anchor distT="0" distB="0" distL="114300" distR="114300" simplePos="0" relativeHeight="251658240" behindDoc="0" locked="0" layoutInCell="1" allowOverlap="1">
+            <wp:simplePos x="0" y="0"/>
+            <wp:positionH relativeFrom="margin">
+              <wp:align>center</wp:align>
+            </wp:positionH>
+            <wp:positionV relativeFrom="paragraph">
+              <wp:posOffset>15240</wp:posOffset>
+            </wp:positionV>
+            <wp:extent cx="3147060" cy="5169648"/>
+            <wp:effectExtent l="0" t="0" r="0" b="0"/>
+            <wp:wrapSquare wrapText="bothSides"/>
+            <wp:docPr id="11" name="Picture 11"/>
+            <wp:cNvGraphicFramePr>
+              <a:graphicFrameLocks xmlns:a="http://schemas.openxmlformats.org/drawingml/2006/main" noChangeAspect="1"/>
+            </wp:cNvGraphicFramePr>
+            <a:graphic xmlns:a="http://schemas.openxmlformats.org/drawingml/2006/main">
+              <a:graphicData uri="http://schemas.openxmlformats.org/drawingml/2006/picture">
+                <pic:pic xmlns:pic="http://schemas.openxmlformats.org/drawingml/2006/picture">
+                  <pic:nvPicPr>
+                    <pic:cNvPr id="11" name="homescreen.JPG"/>
+                    <pic:cNvPicPr/>
+                  </pic:nvPicPr>
+                  <pic:blipFill>
+                    <a:blip r:embed="rId11">
+                      <a:extLst>
+                        <a:ext uri="{28A0092B-C50C-407E-A947-70E740481C1C}">
+                          <a14:useLocalDpi xmlns:a14="http://schemas.microsoft.com/office/drawing/2010/main" val="0"/>
+                        </a:ext>
+                      </a:extLst>
+                    </a:blip>
+                    <a:stretch>
+                      <a:fillRect/>
+                    </a:stretch>
+                  </pic:blipFill>
+                  <pic:spPr>
+                    <a:xfrm>
+                      <a:off x="0" y="0"/>
+                      <a:ext cx="3147060" cy="5169648"/>
+                    </a:xfrm>
+                    <a:prstGeom prst="rect">
+                      <a:avLst/>
+                    </a:prstGeom>
+                  </pic:spPr>
+                </pic:pic>
+              </a:graphicData>
+            </a:graphic>
+          </wp:anchor>
+        </w:drawing>
+      </w:r>
+    </w:p>
+    <w:p>
+      <w:pPr>
+        <w:autoSpaceDE w:val="0"/>
+        <w:autoSpaceDN w:val="0"/>
+        <w:adjustRightInd w:val="0"/>
+        <w:spacing w:after="0" w:line="360" w:lineRule="auto"/>
+        <w:rPr>
+          <w:rFonts w:cstheme="minorHAnsi"/>
+          <w:sz w:val="32"/>
+          <w:szCs w:val="32"/>
+        </w:rPr>
+      </w:pPr>
+    </w:p>
+    <w:p>
+      <w:pPr>
+        <w:pStyle w:val="ListParagraph"/>
+        <w:autoSpaceDE w:val="0"/>
+        <w:autoSpaceDN w:val="0"/>
+        <w:adjustRightInd w:val="0"/>
+        <w:spacing w:after="0" w:line="360" w:lineRule="auto"/>
+        <w:rPr>
+          <w:rFonts w:cs="Arial"/>
+          <w:sz w:val="32"/>
+          <w:szCs w:val="32"/>
+        </w:rPr>
+      </w:pPr>
+    </w:p>
+    <w:p>
+      <w:pPr>
+        <w:pStyle w:val="ListParagraph"/>
+        <w:autoSpaceDE w:val="0"/>
+        <w:autoSpaceDN w:val="0"/>
+        <w:adjustRightInd w:val="0"/>
+        <w:spacing w:after="0" w:line="360" w:lineRule="auto"/>
+        <w:rPr>
+          <w:rFonts w:cs="Arial"/>
+          <w:sz w:val="32"/>
+          <w:szCs w:val="32"/>
+        </w:rPr>
+      </w:pPr>
+    </w:p>
+    <w:p>
+      <w:pPr>
+        <w:pStyle w:val="ListParagraph"/>
+        <w:autoSpaceDE w:val="0"/>
+        <w:autoSpaceDN w:val="0"/>
+        <w:adjustRightInd w:val="0"/>
+        <w:spacing w:after="0" w:line="360" w:lineRule="auto"/>
+        <w:rPr>
+          <w:rFonts w:cs="Arial"/>
+          <w:sz w:val="32"/>
+          <w:szCs w:val="32"/>
+        </w:rPr>
+      </w:pPr>
+    </w:p>
+    <w:p>
+      <w:pPr>
+        <w:pStyle w:val="ListParagraph"/>
+        <w:autoSpaceDE w:val="0"/>
+        <w:autoSpaceDN w:val="0"/>
+        <w:adjustRightInd w:val="0"/>
+        <w:spacing w:after="0" w:line="360" w:lineRule="auto"/>
+        <w:rPr>
+          <w:rFonts w:cs="Arial"/>
+          <w:sz w:val="32"/>
+          <w:szCs w:val="32"/>
+        </w:rPr>
+      </w:pPr>
+    </w:p>
+    <w:p>
+      <w:pPr>
+        <w:pStyle w:val="ListParagraph"/>
+        <w:autoSpaceDE w:val="0"/>
+        <w:autoSpaceDN w:val="0"/>
+        <w:adjustRightInd w:val="0"/>
+        <w:spacing w:after="0" w:line="360" w:lineRule="auto"/>
+        <w:rPr>
+          <w:rFonts w:cs="Arial"/>
+          <w:sz w:val="32"/>
+          <w:szCs w:val="32"/>
+        </w:rPr>
+      </w:pPr>
+    </w:p>
+    <w:p>
+      <w:pPr>
+        <w:pStyle w:val="ListParagraph"/>
+        <w:autoSpaceDE w:val="0"/>
+        <w:autoSpaceDN w:val="0"/>
+        <w:adjustRightInd w:val="0"/>
+        <w:spacing w:after="0" w:line="360" w:lineRule="auto"/>
+        <w:rPr>
+          <w:rFonts w:cs="Arial"/>
+          <w:sz w:val="32"/>
+          <w:szCs w:val="32"/>
+        </w:rPr>
+      </w:pPr>
+    </w:p>
+    <w:p>
+      <w:pPr>
+        <w:pStyle w:val="ListParagraph"/>
+        <w:autoSpaceDE w:val="0"/>
+        <w:autoSpaceDN w:val="0"/>
+        <w:adjustRightInd w:val="0"/>
+        <w:spacing w:after="0" w:line="360" w:lineRule="auto"/>
+        <w:rPr>
+          <w:rFonts w:cs="Arial"/>
+          <w:sz w:val="32"/>
+          <w:szCs w:val="32"/>
+        </w:rPr>
+      </w:pPr>
+    </w:p>
+    <w:p>
+      <w:pPr>
+        <w:pStyle w:val="ListParagraph"/>
+        <w:autoSpaceDE w:val="0"/>
+        <w:autoSpaceDN w:val="0"/>
+        <w:adjustRightInd w:val="0"/>
+        <w:spacing w:after="0" w:line="360" w:lineRule="auto"/>
+        <w:rPr>
+          <w:rFonts w:cs="Arial"/>
+          <w:sz w:val="32"/>
+          <w:szCs w:val="32"/>
+        </w:rPr>
+      </w:pPr>
+    </w:p>
+    <w:p>
+      <w:pPr>
+        <w:pStyle w:val="ListParagraph"/>
+        <w:autoSpaceDE w:val="0"/>
+        <w:autoSpaceDN w:val="0"/>
+        <w:adjustRightInd w:val="0"/>
+        <w:spacing w:after="0" w:line="360" w:lineRule="auto"/>
+        <w:rPr>
+          <w:rFonts w:cs="Arial"/>
+          <w:sz w:val="32"/>
+          <w:szCs w:val="32"/>
+        </w:rPr>
+      </w:pPr>
+    </w:p>
+    <w:p>
+      <w:pPr>
+        <w:pStyle w:val="ListParagraph"/>
+        <w:autoSpaceDE w:val="0"/>
+        <w:autoSpaceDN w:val="0"/>
+        <w:adjustRightInd w:val="0"/>
+        <w:spacing w:after="0" w:line="360" w:lineRule="auto"/>
+        <w:rPr>
+          <w:rFonts w:cs="Arial"/>
+          <w:sz w:val="32"/>
+          <w:szCs w:val="32"/>
+        </w:rPr>
+      </w:pPr>
+    </w:p>
+    <w:p>
+      <w:pPr>
+        <w:pStyle w:val="ListParagraph"/>
+        <w:autoSpaceDE w:val="0"/>
+        <w:autoSpaceDN w:val="0"/>
+        <w:adjustRightInd w:val="0"/>
+        <w:spacing w:after="0" w:line="360" w:lineRule="auto"/>
+        <w:rPr>
+          <w:rFonts w:cs="Arial"/>
+          <w:sz w:val="32"/>
+          <w:szCs w:val="32"/>
+        </w:rPr>
+      </w:pPr>
+    </w:p>
+    <w:p>
+      <w:pPr>
+        <w:pStyle w:val="ListParagraph"/>
+        <w:autoSpaceDE w:val="0"/>
+        <w:autoSpaceDN w:val="0"/>
+        <w:adjustRightInd w:val="0"/>
+        <w:spacing w:after="0" w:line="360" w:lineRule="auto"/>
+        <w:rPr>
+          <w:rFonts w:cs="Arial"/>
+          <w:sz w:val="32"/>
+          <w:szCs w:val="32"/>
+        </w:rPr>
+      </w:pPr>
+    </w:p>
+    <w:p>
+      <w:pPr>
+        <w:pStyle w:val="ListParagraph"/>
+        <w:autoSpaceDE w:val="0"/>
+        <w:autoSpaceDN w:val="0"/>
+        <w:adjustRightInd w:val="0"/>
+        <w:spacing w:after="0" w:line="360" w:lineRule="auto"/>
+        <w:rPr>
+          <w:rFonts w:cs="Arial"/>
+          <w:sz w:val="32"/>
+          <w:szCs w:val="32"/>
+        </w:rPr>
+      </w:pPr>
+    </w:p>
+    <w:p>
+      <w:pPr>
+        <w:pStyle w:val="ListParagraph"/>
+        <w:autoSpaceDE w:val="0"/>
+        <w:autoSpaceDN w:val="0"/>
+        <w:adjustRightInd w:val="0"/>
+        <w:spacing w:after="0" w:line="360" w:lineRule="auto"/>
+        <w:rPr>
+          <w:rFonts w:cs="Arial"/>
+          <w:sz w:val="32"/>
+          <w:szCs w:val="32"/>
+        </w:rPr>
+      </w:pPr>
+    </w:p>
+    <w:p>
+      <w:pPr>
+        <w:pStyle w:val="ListParagraph"/>
+        <w:autoSpaceDE w:val="0"/>
+        <w:autoSpaceDN w:val="0"/>
+        <w:adjustRightInd w:val="0"/>
+        <w:spacing w:after="0" w:line="360" w:lineRule="auto"/>
+        <w:rPr>
+          <w:rFonts w:cs="Arial"/>
+          <w:sz w:val="32"/>
+          <w:szCs w:val="32"/>
+        </w:rPr>
+      </w:pPr>
+    </w:p>
+    <w:p>
+      <w:pPr>
+        <w:pStyle w:val="ListParagraph"/>
+        <w:autoSpaceDE w:val="0"/>
+        <w:autoSpaceDN w:val="0"/>
+        <w:adjustRightInd w:val="0"/>
+        <w:spacing w:after="0" w:line="360" w:lineRule="auto"/>
+        <w:rPr>
+          <w:rFonts w:cs="Arial"/>
+          <w:sz w:val="32"/>
+          <w:szCs w:val="32"/>
+        </w:rPr>
+      </w:pPr>
+      <w:r>
+        <w:rPr>
+          <w:rFonts w:cs="Arial"/>
+          <w:noProof/>
+          <w:sz w:val="32"/>
+          <w:szCs w:val="32"/>
+        </w:rPr>
+        <w:lastRenderedPageBreak/>
+        <w:drawing>
+          <wp:anchor distT="0" distB="0" distL="114300" distR="114300" simplePos="0" relativeHeight="251659264" behindDoc="0" locked="0" layoutInCell="1" allowOverlap="1" wp14:anchorId="762B5FB6" wp14:editId="7903C69E">
+            <wp:simplePos x="0" y="0"/>
+            <wp:positionH relativeFrom="margin">
+              <wp:align>right</wp:align>
+            </wp:positionH>
+            <wp:positionV relativeFrom="paragraph">
+              <wp:posOffset>0</wp:posOffset>
+            </wp:positionV>
+            <wp:extent cx="5943600" cy="3360420"/>
+            <wp:effectExtent l="0" t="0" r="0" b="0"/>
+            <wp:wrapSquare wrapText="bothSides"/>
+            <wp:docPr id="12" name="Picture 12"/>
+            <wp:cNvGraphicFramePr>
+              <a:graphicFrameLocks xmlns:a="http://schemas.openxmlformats.org/drawingml/2006/main" noChangeAspect="1"/>
+            </wp:cNvGraphicFramePr>
+            <a:graphic xmlns:a="http://schemas.openxmlformats.org/drawingml/2006/main">
+              <a:graphicData uri="http://schemas.openxmlformats.org/drawingml/2006/picture">
+                <pic:pic xmlns:pic="http://schemas.openxmlformats.org/drawingml/2006/picture">
+                  <pic:nvPicPr>
+                    <pic:cNvPr id="12" name="browser.JPG"/>
+                    <pic:cNvPicPr/>
+                  </pic:nvPicPr>
+                  <pic:blipFill>
+                    <a:blip r:embed="rId12">
+                      <a:extLst>
+                        <a:ext uri="{28A0092B-C50C-407E-A947-70E740481C1C}">
+                          <a14:useLocalDpi xmlns:a14="http://schemas.microsoft.com/office/drawing/2010/main" val="0"/>
+                        </a:ext>
+                      </a:extLst>
+                    </a:blip>
+                    <a:stretch>
+                      <a:fillRect/>
+                    </a:stretch>
+                  </pic:blipFill>
+                  <pic:spPr>
+                    <a:xfrm>
+                      <a:off x="0" y="0"/>
+                      <a:ext cx="5943600" cy="3360420"/>
+                    </a:xfrm>
+                    <a:prstGeom prst="rect">
+                      <a:avLst/>
+                    </a:prstGeom>
+                  </pic:spPr>
+                </pic:pic>
+              </a:graphicData>
+            </a:graphic>
+            <wp14:sizeRelV relativeFrom="margin">
+              <wp14:pctHeight>0</wp14:pctHeight>
+            </wp14:sizeRelV>
+          </wp:anchor>
+        </w:drawing>
+      </w:r>
+    </w:p>
+    <w:p>
+      <w:pPr>
+        <w:pStyle w:val="ListParagraph"/>
+        <w:autoSpaceDE w:val="0"/>
+        <w:autoSpaceDN w:val="0"/>
+        <w:adjustRightInd w:val="0"/>
+        <w:spacing w:after="0" w:line="360" w:lineRule="auto"/>
+        <w:rPr>
+          <w:rFonts w:cs="Arial"/>
+          <w:sz w:val="32"/>
+          <w:szCs w:val="32"/>
+        </w:rPr>
+      </w:pPr>
+      <w:r>
+        <w:rPr>
+          <w:rFonts w:cs="Arial"/>
+          <w:noProof/>
+          <w:sz w:val="32"/>
+          <w:szCs w:val="32"/>
+        </w:rPr>
+        <w:drawing>
+          <wp:anchor distT="0" distB="0" distL="114300" distR="114300" simplePos="0" relativeHeight="251660288" behindDoc="0" locked="0" layoutInCell="1" allowOverlap="1" wp14:anchorId="66AC3CA9" wp14:editId="78A01999">
+            <wp:simplePos x="0" y="0"/>
+            <wp:positionH relativeFrom="margin">
+              <wp:align>right</wp:align>
+            </wp:positionH>
+            <wp:positionV relativeFrom="paragraph">
+              <wp:posOffset>542290</wp:posOffset>
+            </wp:positionV>
+            <wp:extent cx="5943600" cy="3724275"/>
+            <wp:effectExtent l="0" t="0" r="0" b="9525"/>
+            <wp:wrapSquare wrapText="bothSides"/>
+            <wp:docPr id="13" name="Picture 13"/>
+            <wp:cNvGraphicFramePr>
+              <a:graphicFrameLocks xmlns:a="http://schemas.openxmlformats.org/drawingml/2006/main" noChangeAspect="1"/>
+            </wp:cNvGraphicFramePr>
+            <a:graphic xmlns:a="http://schemas.openxmlformats.org/drawingml/2006/main">
+              <a:graphicData uri="http://schemas.openxmlformats.org/drawingml/2006/picture">
+                <pic:pic xmlns:pic="http://schemas.openxmlformats.org/drawingml/2006/picture">
+                  <pic:nvPicPr>
+                    <pic:cNvPr id="13" name="phonebook_contacts.JPG"/>
+                    <pic:cNvPicPr/>
+                  </pic:nvPicPr>
+                  <pic:blipFill>
+                    <a:blip r:embed="rId13">
+                      <a:extLst>
+                        <a:ext uri="{28A0092B-C50C-407E-A947-70E740481C1C}">
+                          <a14:useLocalDpi xmlns:a14="http://schemas.microsoft.com/office/drawing/2010/main" val="0"/>
+                        </a:ext>
+                      </a:extLst>
+                    </a:blip>
+                    <a:stretch>
+                      <a:fillRect/>
+                    </a:stretch>
+                  </pic:blipFill>
+                  <pic:spPr>
+                    <a:xfrm>
+                      <a:off x="0" y="0"/>
+                      <a:ext cx="5943600" cy="3724275"/>
+                    </a:xfrm>
+                    <a:prstGeom prst="rect">
+                      <a:avLst/>
+                    </a:prstGeom>
+                  </pic:spPr>
+                </pic:pic>
+              </a:graphicData>
+            </a:graphic>
+          </wp:anchor>
+        </w:drawing>
+      </w:r>
+    </w:p>
+    <w:p>
+      <w:pPr>
+        <w:pStyle w:val="ListParagraph"/>
+        <w:autoSpaceDE w:val="0"/>
+        <w:autoSpaceDN w:val="0"/>
+        <w:adjustRightInd w:val="0"/>
+        <w:spacing w:after="0" w:line="360" w:lineRule="auto"/>
+        <w:rPr>
+          <w:rFonts w:cs="Arial"/>
+          <w:sz w:val="32"/>
+          <w:szCs w:val="32"/>
+        </w:rPr>
+      </w:pPr>
+      <w:r>
+        <w:rPr>
+          <w:rFonts w:cs="Arial"/>
+          <w:noProof/>
+          <w:sz w:val="32"/>
+          <w:szCs w:val="32"/>
+        </w:rPr>
+        <w:lastRenderedPageBreak/>
+        <w:drawing>
+          <wp:anchor distT="0" distB="0" distL="114300" distR="114300" simplePos="0" relativeHeight="251661312" behindDoc="0" locked="0" layoutInCell="1" allowOverlap="1" wp14:anchorId="0C3A7D6B" wp14:editId="3AEA3322">
+            <wp:simplePos x="0" y="0"/>
+            <wp:positionH relativeFrom="margin">
+              <wp:align>right</wp:align>
+            </wp:positionH>
+            <wp:positionV relativeFrom="paragraph">
+              <wp:posOffset>0</wp:posOffset>
+            </wp:positionV>
+            <wp:extent cx="5943600" cy="3558540"/>
+            <wp:effectExtent l="0" t="0" r="0" b="3810"/>
+            <wp:wrapSquare wrapText="bothSides"/>
+            <wp:docPr id="14" name="Picture 14"/>
+            <wp:cNvGraphicFramePr>
+              <a:graphicFrameLocks xmlns:a="http://schemas.openxmlformats.org/drawingml/2006/main" noChangeAspect="1"/>
+            </wp:cNvGraphicFramePr>
+            <a:graphic xmlns:a="http://schemas.openxmlformats.org/drawingml/2006/main">
+              <a:graphicData uri="http://schemas.openxmlformats.org/drawingml/2006/picture">
+                <pic:pic xmlns:pic="http://schemas.openxmlformats.org/drawingml/2006/picture">
+                  <pic:nvPicPr>
+                    <pic:cNvPr id="14" name="phonebook_audio_msg.JPG"/>
+                    <pic:cNvPicPr/>
+                  </pic:nvPicPr>
+                  <pic:blipFill>
+                    <a:blip r:embed="rId14">
+                      <a:extLst>
+                        <a:ext uri="{28A0092B-C50C-407E-A947-70E740481C1C}">
+                          <a14:useLocalDpi xmlns:a14="http://schemas.microsoft.com/office/drawing/2010/main" val="0"/>
+                        </a:ext>
+                      </a:extLst>
+                    </a:blip>
+                    <a:stretch>
+                      <a:fillRect/>
+                    </a:stretch>
+                  </pic:blipFill>
+                  <pic:spPr>
+                    <a:xfrm>
+                      <a:off x="0" y="0"/>
+                      <a:ext cx="5943600" cy="3558540"/>
+                    </a:xfrm>
+                    <a:prstGeom prst="rect">
+                      <a:avLst/>
+                    </a:prstGeom>
+                  </pic:spPr>
+                </pic:pic>
+              </a:graphicData>
+            </a:graphic>
+            <wp14:sizeRelV relativeFrom="margin">
+              <wp14:pctHeight>0</wp14:pctHeight>
+            </wp14:sizeRelV>
+          </wp:anchor>
+        </w:drawing>
+      </w:r>
+    </w:p>
+    <w:p>
+      <w:pPr>
+        <w:pStyle w:val="ListParagraph"/>
+        <w:autoSpaceDE w:val="0"/>
+        <w:autoSpaceDN w:val="0"/>
+        <w:adjustRightInd w:val="0"/>
+        <w:spacing w:after="0" w:line="360" w:lineRule="auto"/>
+        <w:rPr>
+          <w:rFonts w:cs="Arial"/>
+          <w:sz w:val="32"/>
+          <w:szCs w:val="32"/>
+        </w:rPr>
+      </w:pPr>
+      <w:r>
+        <w:rPr>
+          <w:rFonts w:cs="Arial"/>
+          <w:noProof/>
+          <w:sz w:val="32"/>
+          <w:szCs w:val="32"/>
+        </w:rPr>
+        <w:drawing>
+          <wp:anchor distT="0" distB="0" distL="114300" distR="114300" simplePos="0" relativeHeight="251663360" behindDoc="0" locked="0" layoutInCell="1" allowOverlap="1" wp14:anchorId="3D2223A6" wp14:editId="61BE6740">
+            <wp:simplePos x="0" y="0"/>
+            <wp:positionH relativeFrom="margin">
+              <wp:align>right</wp:align>
+            </wp:positionH>
+            <wp:positionV relativeFrom="paragraph">
+              <wp:posOffset>287020</wp:posOffset>
+            </wp:positionV>
+            <wp:extent cx="5943600" cy="3718560"/>
+            <wp:effectExtent l="0" t="0" r="0" b="0"/>
+            <wp:wrapSquare wrapText="bothSides"/>
+            <wp:docPr id="16" name="Picture 16"/>
+            <wp:cNvGraphicFramePr>
+              <a:graphicFrameLocks xmlns:a="http://schemas.openxmlformats.org/drawingml/2006/main" noChangeAspect="1"/>
+            </wp:cNvGraphicFramePr>
+            <a:graphic xmlns:a="http://schemas.openxmlformats.org/drawingml/2006/main">
+              <a:graphicData uri="http://schemas.openxmlformats.org/drawingml/2006/picture">
+                <pic:pic xmlns:pic="http://schemas.openxmlformats.org/drawingml/2006/picture">
+                  <pic:nvPicPr>
+                    <pic:cNvPr id="16" name="phonebook_sms.JPG"/>
+                    <pic:cNvPicPr/>
+                  </pic:nvPicPr>
+                  <pic:blipFill>
+                    <a:blip r:embed="rId15">
+                      <a:extLst>
+                        <a:ext uri="{28A0092B-C50C-407E-A947-70E740481C1C}">
+                          <a14:useLocalDpi xmlns:a14="http://schemas.microsoft.com/office/drawing/2010/main" val="0"/>
+                        </a:ext>
+                      </a:extLst>
+                    </a:blip>
+                    <a:stretch>
+                      <a:fillRect/>
+                    </a:stretch>
+                  </pic:blipFill>
+                  <pic:spPr>
+                    <a:xfrm>
+                      <a:off x="0" y="0"/>
+                      <a:ext cx="5943600" cy="3718560"/>
+                    </a:xfrm>
+                    <a:prstGeom prst="rect">
+                      <a:avLst/>
+                    </a:prstGeom>
+                  </pic:spPr>
+                </pic:pic>
+              </a:graphicData>
+            </a:graphic>
+          </wp:anchor>
+        </w:drawing>
+      </w:r>
+    </w:p>
+    <w:p>
+      <w:pPr>
+        <w:pStyle w:val="ListParagraph"/>
+        <w:autoSpaceDE w:val="0"/>
+        <w:autoSpaceDN w:val="0"/>
+        <w:adjustRightInd w:val="0"/>
+        <w:spacing w:after="0" w:line="360" w:lineRule="auto"/>
+        <w:rPr>
+          <w:rFonts w:cs="Arial"/>
+          <w:sz w:val="32"/>
+          <w:szCs w:val="32"/>
+        </w:rPr>
+      </w:pPr>
+      <w:r>
+        <w:rPr>
+          <w:rFonts w:cs="Arial"/>
+          <w:noProof/>
+          <w:sz w:val="32"/>
+          <w:szCs w:val="32"/>
+        </w:rPr>
+        <w:lastRenderedPageBreak/>
+        <w:drawing>
+          <wp:anchor distT="0" distB="0" distL="114300" distR="114300" simplePos="0" relativeHeight="251664384" behindDoc="0" locked="0" layoutInCell="1" allowOverlap="1">
+            <wp:simplePos x="0" y="0"/>
+            <wp:positionH relativeFrom="margin">
+              <wp:align>right</wp:align>
+            </wp:positionH>
+            <wp:positionV relativeFrom="paragraph">
+              <wp:posOffset>0</wp:posOffset>
+            </wp:positionV>
+            <wp:extent cx="5943600" cy="3705860"/>
+            <wp:effectExtent l="0" t="0" r="0" b="8890"/>
+            <wp:wrapSquare wrapText="bothSides"/>
+            <wp:docPr id="17" name="Picture 17"/>
+            <wp:cNvGraphicFramePr>
+              <a:graphicFrameLocks xmlns:a="http://schemas.openxmlformats.org/drawingml/2006/main" noChangeAspect="1"/>
+            </wp:cNvGraphicFramePr>
+            <a:graphic xmlns:a="http://schemas.openxmlformats.org/drawingml/2006/main">
+              <a:graphicData uri="http://schemas.openxmlformats.org/drawingml/2006/picture">
+                <pic:pic xmlns:pic="http://schemas.openxmlformats.org/drawingml/2006/picture">
+                  <pic:nvPicPr>
+                    <pic:cNvPr id="17" name="phonebook_email.JPG"/>
+                    <pic:cNvPicPr/>
+                  </pic:nvPicPr>
+                  <pic:blipFill>
+                    <a:blip r:embed="rId16">
+                      <a:extLst>
+                        <a:ext uri="{28A0092B-C50C-407E-A947-70E740481C1C}">
+                          <a14:useLocalDpi xmlns:a14="http://schemas.microsoft.com/office/drawing/2010/main" val="0"/>
+                        </a:ext>
+                      </a:extLst>
+                    </a:blip>
+                    <a:stretch>
+                      <a:fillRect/>
+                    </a:stretch>
+                  </pic:blipFill>
+                  <pic:spPr>
+                    <a:xfrm>
+                      <a:off x="0" y="0"/>
+                      <a:ext cx="5943600" cy="3705860"/>
+                    </a:xfrm>
+                    <a:prstGeom prst="rect">
+                      <a:avLst/>
+                    </a:prstGeom>
+                  </pic:spPr>
+                </pic:pic>
+              </a:graphicData>
+            </a:graphic>
+            <wp14:sizeRelV relativeFrom="margin">
+              <wp14:pctHeight>0</wp14:pctHeight>
+            </wp14:sizeRelV>
+          </wp:anchor>
+        </w:drawing>
+      </w:r>
+    </w:p>
+    <w:p>
+      <w:pPr>
+        <w:pStyle w:val="ListParagraph"/>
+        <w:autoSpaceDE w:val="0"/>
+        <w:autoSpaceDN w:val="0"/>
+        <w:adjustRightInd w:val="0"/>
+        <w:spacing w:after="0" w:line="360" w:lineRule="auto"/>
+        <w:rPr>
+          <w:rFonts w:cs="Arial"/>
+          <w:sz w:val="32"/>
+          <w:szCs w:val="32"/>
+        </w:rPr>
+      </w:pPr>
+    </w:p>
+    <w:p>
+      <w:pPr>
+        <w:pStyle w:val="ListParagraph"/>
+        <w:autoSpaceDE w:val="0"/>
+        <w:autoSpaceDN w:val="0"/>
+        <w:adjustRightInd w:val="0"/>
+        <w:spacing w:after="0" w:line="360" w:lineRule="auto"/>
+        <w:rPr>
+          <w:rFonts w:cs="Arial"/>
+          <w:sz w:val="32"/>
+          <w:szCs w:val="32"/>
+        </w:rPr>
+      </w:pPr>
+      <w:r>
+        <w:rPr>
+          <w:rFonts w:cs="Arial"/>
+          <w:noProof/>
+          <w:sz w:val="32"/>
+          <w:szCs w:val="32"/>
+        </w:rPr>
+        <w:drawing>
+          <wp:anchor distT="0" distB="0" distL="114300" distR="114300" simplePos="0" relativeHeight="251665408" behindDoc="1" locked="0" layoutInCell="1" allowOverlap="1" wp14:anchorId="47A5A0BD" wp14:editId="38145557">
+            <wp:simplePos x="0" y="0"/>
+            <wp:positionH relativeFrom="margin">
+              <wp:align>center</wp:align>
+            </wp:positionH>
+            <wp:positionV relativeFrom="paragraph">
+              <wp:posOffset>-217805</wp:posOffset>
+            </wp:positionV>
+            <wp:extent cx="3230880" cy="3985260"/>
+            <wp:effectExtent l="0" t="0" r="7620" b="0"/>
+            <wp:wrapTight wrapText="bothSides">
+              <wp:wrapPolygon edited="0">
+                <wp:start x="0" y="0"/>
+                <wp:lineTo x="0" y="21476"/>
+                <wp:lineTo x="21524" y="21476"/>
+                <wp:lineTo x="21524" y="0"/>
+                <wp:lineTo x="0" y="0"/>
+              </wp:wrapPolygon>
+            </wp:wrapTight>
+            <wp:docPr id="18" name="Picture 18"/>
+            <wp:cNvGraphicFramePr>
+              <a:graphicFrameLocks xmlns:a="http://schemas.openxmlformats.org/drawingml/2006/main" noChangeAspect="1"/>
+            </wp:cNvGraphicFramePr>
+            <a:graphic xmlns:a="http://schemas.openxmlformats.org/drawingml/2006/main">
+              <a:graphicData uri="http://schemas.openxmlformats.org/drawingml/2006/picture">
+                <pic:pic xmlns:pic="http://schemas.openxmlformats.org/drawingml/2006/picture">
+                  <pic:nvPicPr>
+                    <pic:cNvPr id="18" name="calculator.JPG"/>
+                    <pic:cNvPicPr/>
+                  </pic:nvPicPr>
+                  <pic:blipFill>
+                    <a:blip r:embed="rId17">
+                      <a:extLst>
+                        <a:ext uri="{28A0092B-C50C-407E-A947-70E740481C1C}">
+                          <a14:useLocalDpi xmlns:a14="http://schemas.microsoft.com/office/drawing/2010/main" val="0"/>
+                        </a:ext>
+                      </a:extLst>
+                    </a:blip>
+                    <a:stretch>
+                      <a:fillRect/>
+                    </a:stretch>
+                  </pic:blipFill>
+                  <pic:spPr>
+                    <a:xfrm>
+                      <a:off x="0" y="0"/>
+                      <a:ext cx="3230880" cy="3985260"/>
+                    </a:xfrm>
+                    <a:prstGeom prst="rect">
+                      <a:avLst/>
+                    </a:prstGeom>
+                  </pic:spPr>
+                </pic:pic>
+              </a:graphicData>
+            </a:graphic>
+            <wp14:sizeRelH relativeFrom="margin">
+              <wp14:pctWidth>0</wp14:pctWidth>
+            </wp14:sizeRelH>
+            <wp14:sizeRelV relativeFrom="margin">
+              <wp14:pctHeight>0</wp14:pctHeight>
+            </wp14:sizeRelV>
+          </wp:anchor>
+        </w:drawing>
+      </w:r>
+    </w:p>
+    <w:p>
+      <w:pPr>
+        <w:pStyle w:val="ListParagraph"/>
+        <w:autoSpaceDE w:val="0"/>
+        <w:autoSpaceDN w:val="0"/>
+        <w:adjustRightInd w:val="0"/>
+        <w:spacing w:after="0" w:line="360" w:lineRule="auto"/>
+        <w:rPr>
+          <w:rFonts w:cs="Arial"/>
+          <w:sz w:val="32"/>
+          <w:szCs w:val="32"/>
+        </w:rPr>
+      </w:pPr>
+    </w:p>
+    <w:p>
+      <w:pPr>
+        <w:pStyle w:val="ListParagraph"/>
+        <w:autoSpaceDE w:val="0"/>
+        <w:autoSpaceDN w:val="0"/>
+        <w:adjustRightInd w:val="0"/>
+        <w:spacing w:after="0" w:line="360" w:lineRule="auto"/>
+        <w:rPr>
+          <w:rFonts w:cs="Arial"/>
+          <w:sz w:val="32"/>
+          <w:szCs w:val="32"/>
+        </w:rPr>
+      </w:pPr>
+    </w:p>
+    <w:p>
+      <w:pPr>
+        <w:autoSpaceDE w:val="0"/>
+        <w:autoSpaceDN w:val="0"/>
+        <w:adjustRightInd w:val="0"/>
+        <w:spacing w:after="0" w:line="360" w:lineRule="auto"/>
+        <w:rPr>
+          <w:rFonts w:cs="Arial"/>
+          <w:sz w:val="32"/>
+          <w:szCs w:val="32"/>
+        </w:rPr>
+      </w:pPr>
     </w:p>
     <w:p>
       <w:pPr>
         <w:spacing w:after="160" w:line="259" w:lineRule="auto"/>
         <w:jc w:val="center"/>
-      </w:pPr>
-      <w:r>
-        <w:rPr>
-          <w:b/>
+        <w:rPr>
+          <w:b/>
+          <w:sz w:val="40"/>
+          <w:szCs w:val="40"/>
+        </w:rPr>
+      </w:pPr>
+    </w:p>
+    <w:p>
+      <w:pPr>
+        <w:spacing w:after="160" w:line="259" w:lineRule="auto"/>
+        <w:jc w:val="center"/>
+        <w:rPr>
+          <w:b/>
+          <w:sz w:val="40"/>
+          <w:szCs w:val="40"/>
+        </w:rPr>
+      </w:pPr>
+    </w:p>
+    <w:p>
+      <w:pPr>
+        <w:spacing w:after="160" w:line="259" w:lineRule="auto"/>
+        <w:jc w:val="center"/>
+        <w:rPr>
+          <w:b/>
+          <w:sz w:val="40"/>
+          <w:szCs w:val="40"/>
+        </w:rPr>
+      </w:pPr>
+    </w:p>
+    <w:p>
+      <w:pPr>
+        <w:spacing w:after="160" w:line="259" w:lineRule="auto"/>
+        <w:jc w:val="center"/>
+        <w:rPr>
+          <w:b/>
+          <w:sz w:val="40"/>
+          <w:szCs w:val="40"/>
+        </w:rPr>
+      </w:pPr>
+    </w:p>
+    <w:p>
+      <w:pPr>
+        <w:spacing w:after="160" w:line="259" w:lineRule="auto"/>
+        <w:jc w:val="center"/>
+        <w:rPr>
+          <w:b/>
+          <w:sz w:val="40"/>
+          <w:szCs w:val="40"/>
+        </w:rPr>
+      </w:pPr>
+    </w:p>
+    <w:p>
+      <w:pPr>
+        <w:spacing w:after="160" w:line="259" w:lineRule="auto"/>
+        <w:jc w:val="center"/>
+        <w:rPr>
+          <w:b/>
+          <w:sz w:val="40"/>
+          <w:szCs w:val="40"/>
+        </w:rPr>
+      </w:pPr>
+      <w:r>
+        <w:rPr>
+          <w:b/>
+          <w:noProof/>
           <w:sz w:val="40"/>
           <w:szCs w:val="40"/>
         </w:rPr>
         <w:lastRenderedPageBreak/>
-        <w:t>Chapter 5</w:t>
+        <w:drawing>
+          <wp:inline distT="0" distB="0" distL="0" distR="0">
+            <wp:extent cx="5318760" cy="3002280"/>
+            <wp:effectExtent l="0" t="0" r="0" b="7620"/>
+            <wp:docPr id="19" name="Picture 19"/>
+            <wp:cNvGraphicFramePr>
+              <a:graphicFrameLocks xmlns:a="http://schemas.openxmlformats.org/drawingml/2006/main" noChangeAspect="1"/>
+            </wp:cNvGraphicFramePr>
+            <a:graphic xmlns:a="http://schemas.openxmlformats.org/drawingml/2006/main">
+              <a:graphicData uri="http://schemas.openxmlformats.org/drawingml/2006/picture">
+                <pic:pic xmlns:pic="http://schemas.openxmlformats.org/drawingml/2006/picture">
+                  <pic:nvPicPr>
+                    <pic:cNvPr id="19" name="calendar.JPG"/>
+                    <pic:cNvPicPr/>
+                  </pic:nvPicPr>
+                  <pic:blipFill>
+                    <a:blip r:embed="rId18">
+                      <a:extLst>
+                        <a:ext uri="{28A0092B-C50C-407E-A947-70E740481C1C}">
+                          <a14:useLocalDpi xmlns:a14="http://schemas.microsoft.com/office/drawing/2010/main" val="0"/>
+                        </a:ext>
+                      </a:extLst>
+                    </a:blip>
+                    <a:stretch>
+                      <a:fillRect/>
+                    </a:stretch>
+                  </pic:blipFill>
+                  <pic:spPr>
+                    <a:xfrm>
+                      <a:off x="0" y="0"/>
+                      <a:ext cx="5318760" cy="3002280"/>
+                    </a:xfrm>
+                    <a:prstGeom prst="rect">
+                      <a:avLst/>
+                    </a:prstGeom>
+                  </pic:spPr>
+                </pic:pic>
+              </a:graphicData>
+            </a:graphic>
+          </wp:inline>
+        </w:drawing>
+      </w:r>
+    </w:p>
+    <w:p>
+      <w:pPr>
+        <w:spacing w:after="160" w:line="259" w:lineRule="auto"/>
+        <w:jc w:val="center"/>
+        <w:rPr>
+          <w:b/>
+          <w:sz w:val="40"/>
+          <w:szCs w:val="40"/>
+        </w:rPr>
+      </w:pPr>
+    </w:p>
+    <w:p>
+      <w:pPr>
+        <w:spacing w:after="160" w:line="259" w:lineRule="auto"/>
+        <w:jc w:val="center"/>
+        <w:rPr>
+          <w:b/>
+          <w:sz w:val="40"/>
+          <w:szCs w:val="40"/>
+        </w:rPr>
+      </w:pPr>
+      <w:r>
+        <w:rPr>
+          <w:b/>
+          <w:noProof/>
+          <w:sz w:val="40"/>
+          <w:szCs w:val="40"/>
+        </w:rPr>
+        <w:drawing>
+          <wp:inline distT="0" distB="0" distL="0" distR="0">
+            <wp:extent cx="5022370" cy="3977640"/>
+            <wp:effectExtent l="0" t="0" r="6985" b="3810"/>
+            <wp:docPr id="20" name="Picture 20"/>
+            <wp:cNvGraphicFramePr>
+              <a:graphicFrameLocks xmlns:a="http://schemas.openxmlformats.org/drawingml/2006/main" noChangeAspect="1"/>
+            </wp:cNvGraphicFramePr>
+            <a:graphic xmlns:a="http://schemas.openxmlformats.org/drawingml/2006/main">
+              <a:graphicData uri="http://schemas.openxmlformats.org/drawingml/2006/picture">
+                <pic:pic xmlns:pic="http://schemas.openxmlformats.org/drawingml/2006/picture">
+                  <pic:nvPicPr>
+                    <pic:cNvPr id="20" name="notepad.JPG"/>
+                    <pic:cNvPicPr/>
+                  </pic:nvPicPr>
+                  <pic:blipFill>
+                    <a:blip r:embed="rId19">
+                      <a:extLst>
+                        <a:ext uri="{28A0092B-C50C-407E-A947-70E740481C1C}">
+                          <a14:useLocalDpi xmlns:a14="http://schemas.microsoft.com/office/drawing/2010/main" val="0"/>
+                        </a:ext>
+                      </a:extLst>
+                    </a:blip>
+                    <a:stretch>
+                      <a:fillRect/>
+                    </a:stretch>
+                  </pic:blipFill>
+                  <pic:spPr>
+                    <a:xfrm>
+                      <a:off x="0" y="0"/>
+                      <a:ext cx="5039599" cy="3991285"/>
+                    </a:xfrm>
+                    <a:prstGeom prst="rect">
+                      <a:avLst/>
+                    </a:prstGeom>
+                  </pic:spPr>
+                </pic:pic>
+              </a:graphicData>
+            </a:graphic>
+          </wp:inline>
+        </w:drawing>
+      </w:r>
+    </w:p>
+    <w:p>
+      <w:pPr>
+        <w:spacing w:after="160" w:line="259" w:lineRule="auto"/>
+        <w:jc w:val="center"/>
+        <w:rPr>
+          <w:b/>
+          <w:sz w:val="40"/>
+          <w:szCs w:val="40"/>
+        </w:rPr>
+      </w:pPr>
+    </w:p>
+    <w:p>
+      <w:pPr>
+        <w:spacing w:after="160" w:line="259" w:lineRule="auto"/>
+        <w:jc w:val="center"/>
+        <w:rPr>
+          <w:b/>
+          <w:sz w:val="40"/>
+          <w:szCs w:val="40"/>
+        </w:rPr>
+      </w:pPr>
+      <w:r>
+        <w:rPr>
+          <w:b/>
+          <w:noProof/>
+          <w:sz w:val="40"/>
+          <w:szCs w:val="40"/>
+        </w:rPr>
+        <w:lastRenderedPageBreak/>
+        <w:drawing>
+          <wp:inline distT="0" distB="0" distL="0" distR="0">
+            <wp:extent cx="5943600" cy="3794760"/>
+            <wp:effectExtent l="0" t="0" r="0" b="0"/>
+            <wp:docPr id="21" name="Picture 21"/>
+            <wp:cNvGraphicFramePr>
+              <a:graphicFrameLocks xmlns:a="http://schemas.openxmlformats.org/drawingml/2006/main" noChangeAspect="1"/>
+            </wp:cNvGraphicFramePr>
+            <a:graphic xmlns:a="http://schemas.openxmlformats.org/drawingml/2006/main">
+              <a:graphicData uri="http://schemas.openxmlformats.org/drawingml/2006/picture">
+                <pic:pic xmlns:pic="http://schemas.openxmlformats.org/drawingml/2006/picture">
+                  <pic:nvPicPr>
+                    <pic:cNvPr id="21" name="weather_widget.JPG"/>
+                    <pic:cNvPicPr/>
+                  </pic:nvPicPr>
+                  <pic:blipFill>
+                    <a:blip r:embed="rId20">
+                      <a:extLst>
+                        <a:ext uri="{28A0092B-C50C-407E-A947-70E740481C1C}">
+                          <a14:useLocalDpi xmlns:a14="http://schemas.microsoft.com/office/drawing/2010/main" val="0"/>
+                        </a:ext>
+                      </a:extLst>
+                    </a:blip>
+                    <a:stretch>
+                      <a:fillRect/>
+                    </a:stretch>
+                  </pic:blipFill>
+                  <pic:spPr>
+                    <a:xfrm>
+                      <a:off x="0" y="0"/>
+                      <a:ext cx="5943600" cy="3794760"/>
+                    </a:xfrm>
+                    <a:prstGeom prst="rect">
+                      <a:avLst/>
+                    </a:prstGeom>
+                  </pic:spPr>
+                </pic:pic>
+              </a:graphicData>
+            </a:graphic>
+          </wp:inline>
+        </w:drawing>
+      </w:r>
+    </w:p>
+    <w:p>
+      <w:pPr>
+        <w:spacing w:after="160" w:line="259" w:lineRule="auto"/>
+        <w:jc w:val="center"/>
+        <w:rPr>
+          <w:b/>
+          <w:sz w:val="40"/>
+          <w:szCs w:val="40"/>
+        </w:rPr>
+      </w:pPr>
+    </w:p>
+    <w:p>
+      <w:pPr>
+        <w:spacing w:after="160" w:line="259" w:lineRule="auto"/>
+        <w:jc w:val="center"/>
+        <w:rPr>
+          <w:b/>
+          <w:sz w:val="40"/>
+          <w:szCs w:val="40"/>
+        </w:rPr>
+      </w:pPr>
+    </w:p>
+    <w:p>
+      <w:pPr>
+        <w:spacing w:after="160" w:line="259" w:lineRule="auto"/>
+        <w:jc w:val="center"/>
+        <w:rPr>
+          <w:b/>
+          <w:sz w:val="40"/>
+          <w:szCs w:val="40"/>
+        </w:rPr>
+      </w:pPr>
+    </w:p>
+    <w:p>
+      <w:pPr>
+        <w:spacing w:after="160" w:line="259" w:lineRule="auto"/>
+        <w:jc w:val="center"/>
+        <w:rPr>
+          <w:b/>
+          <w:sz w:val="40"/>
+          <w:szCs w:val="40"/>
+        </w:rPr>
+      </w:pPr>
+    </w:p>
+    <w:p>
+      <w:pPr>
+        <w:spacing w:after="160" w:line="259" w:lineRule="auto"/>
+        <w:jc w:val="center"/>
+        <w:rPr>
+          <w:b/>
+          <w:sz w:val="40"/>
+          <w:szCs w:val="40"/>
+        </w:rPr>
+      </w:pPr>
+    </w:p>
+    <w:p>
+      <w:pPr>
+        <w:spacing w:after="160" w:line="259" w:lineRule="auto"/>
+        <w:jc w:val="center"/>
+        <w:rPr>
+          <w:b/>
+          <w:sz w:val="40"/>
+          <w:szCs w:val="40"/>
+        </w:rPr>
+      </w:pPr>
+    </w:p>
+    <w:p>
+      <w:pPr>
+        <w:spacing w:after="160" w:line="259" w:lineRule="auto"/>
+        <w:jc w:val="center"/>
+        <w:rPr>
+          <w:b/>
+          <w:sz w:val="40"/>
+          <w:szCs w:val="40"/>
+        </w:rPr>
+      </w:pPr>
+    </w:p>
+    <w:p>
+      <w:pPr>
+        <w:spacing w:after="160" w:line="259" w:lineRule="auto"/>
+        <w:jc w:val="center"/>
+        <w:rPr>
+          <w:b/>
+          <w:sz w:val="40"/>
+          <w:szCs w:val="40"/>
+        </w:rPr>
+      </w:pPr>
+    </w:p>
+    <w:p>
+      <w:pPr>
+        <w:spacing w:after="160" w:line="259" w:lineRule="auto"/>
+        <w:jc w:val="center"/>
+        <w:rPr>
+          <w:b/>
+          <w:sz w:val="40"/>
+          <w:szCs w:val="40"/>
+        </w:rPr>
+      </w:pPr>
+    </w:p>
+    <w:p>
+      <w:pPr>
+        <w:spacing w:after="160" w:line="259" w:lineRule="auto"/>
+        <w:jc w:val="center"/>
+        <w:rPr>
+          <w:b/>
+          <w:sz w:val="40"/>
+          <w:szCs w:val="40"/>
+        </w:rPr>
+      </w:pPr>
+    </w:p>
+    <w:p>
+      <w:pPr>
+        <w:spacing w:after="160" w:line="259" w:lineRule="auto"/>
+        <w:jc w:val="center"/>
+      </w:pPr>
+      <w:r>
+        <w:rPr>
+          <w:b/>
+          <w:sz w:val="40"/>
+          <w:szCs w:val="40"/>
+        </w:rPr>
+        <w:lastRenderedPageBreak/>
+        <w:t>Chapter 6</w:t>
       </w:r>
     </w:p>
     <w:p>
@@ -4544,7 +5968,15 @@
           <w:sz w:val="40"/>
           <w:szCs w:val="40"/>
         </w:rPr>
-        <w:t>5.1</w:t>
+        <w:t>6</w:t>
+      </w:r>
+      <w:r>
+        <w:rPr>
+          <w:b/>
+          <w:sz w:val="40"/>
+          <w:szCs w:val="40"/>
+        </w:rPr>
+        <w:t>.1</w:t>
       </w:r>
       <w:r>
         <w:rPr>
@@ -4657,11 +6089,449 @@
           <w:szCs w:val="36"/>
         </w:rPr>
       </w:pPr>
+    </w:p>
+    <w:p>
+      <w:pPr>
+        <w:rPr>
+          <w:b/>
+          <w:sz w:val="36"/>
+          <w:szCs w:val="36"/>
+        </w:rPr>
+      </w:pPr>
+    </w:p>
+    <w:p>
+      <w:pPr>
+        <w:rPr>
+          <w:b/>
+          <w:sz w:val="36"/>
+          <w:szCs w:val="36"/>
+        </w:rPr>
+      </w:pPr>
+    </w:p>
+    <w:p>
+      <w:pPr>
+        <w:rPr>
+          <w:b/>
+          <w:sz w:val="36"/>
+          <w:szCs w:val="36"/>
+        </w:rPr>
+      </w:pPr>
+    </w:p>
+    <w:p>
+      <w:pPr>
+        <w:rPr>
+          <w:b/>
+          <w:sz w:val="36"/>
+          <w:szCs w:val="36"/>
+        </w:rPr>
+      </w:pPr>
+    </w:p>
+    <w:p>
+      <w:pPr>
+        <w:rPr>
+          <w:b/>
+          <w:sz w:val="36"/>
+          <w:szCs w:val="36"/>
+        </w:rPr>
+      </w:pPr>
+      <w:r>
+        <w:rPr>
+          <w:b/>
+          <w:sz w:val="36"/>
+          <w:szCs w:val="36"/>
+        </w:rPr>
+        <w:lastRenderedPageBreak/>
+        <w:t>Acknowledgement</w:t>
+      </w:r>
+    </w:p>
+    <w:p>
+      <w:pPr>
+        <w:rPr>
+          <w:sz w:val="28"/>
+          <w:szCs w:val="28"/>
+        </w:rPr>
+      </w:pPr>
+    </w:p>
+    <w:p>
+      <w:pPr>
+        <w:rPr>
+          <w:sz w:val="28"/>
+          <w:szCs w:val="28"/>
+        </w:rPr>
+      </w:pPr>
+      <w:r>
+        <w:rPr>
+          <w:sz w:val="28"/>
+          <w:szCs w:val="28"/>
+        </w:rPr>
+        <w:t>We take this opportunity in expressing our gratitude and sincerity to all</w:t>
+      </w:r>
+    </w:p>
+    <w:p>
+      <w:pPr>
+        <w:rPr>
+          <w:sz w:val="28"/>
+          <w:szCs w:val="28"/>
+        </w:rPr>
+      </w:pPr>
+      <w:r>
+        <w:rPr>
+          <w:sz w:val="28"/>
+          <w:szCs w:val="28"/>
+        </w:rPr>
+        <w:t>who have directly and indirectly helped in compiling this project report.</w:t>
+      </w:r>
+    </w:p>
+    <w:p>
+      <w:pPr>
+        <w:rPr>
+          <w:sz w:val="28"/>
+          <w:szCs w:val="28"/>
+        </w:rPr>
+      </w:pPr>
+      <w:r>
+        <w:rPr>
+          <w:sz w:val="28"/>
+          <w:szCs w:val="28"/>
+        </w:rPr>
+        <w:t>It would be our pleasure in appreciating the excellent infrastructure</w:t>
+      </w:r>
+    </w:p>
+    <w:p>
+      <w:pPr>
+        <w:rPr>
+          <w:sz w:val="28"/>
+          <w:szCs w:val="28"/>
+        </w:rPr>
+      </w:pPr>
+      <w:r>
+        <w:rPr>
+          <w:sz w:val="28"/>
+          <w:szCs w:val="28"/>
+        </w:rPr>
+        <w:t>provided by Institute of Engineering and Management.</w:t>
+      </w:r>
+    </w:p>
+    <w:p>
+      <w:pPr>
+        <w:rPr>
+          <w:sz w:val="28"/>
+          <w:szCs w:val="28"/>
+        </w:rPr>
+      </w:pPr>
+      <w:r>
+        <w:rPr>
+          <w:b/>
+          <w:sz w:val="28"/>
+          <w:szCs w:val="28"/>
+        </w:rPr>
+        <w:t>Prof. Soumi Dutta</w:t>
+      </w:r>
+      <w:r>
+        <w:rPr>
+          <w:sz w:val="28"/>
+          <w:szCs w:val="28"/>
+        </w:rPr>
+        <w:t xml:space="preserve">, our project supervisor </w:t>
+      </w:r>
+      <w:r>
+        <w:rPr>
+          <w:sz w:val="28"/>
+          <w:szCs w:val="28"/>
+        </w:rPr>
+        <w:t xml:space="preserve">&amp; mentor </w:t>
+      </w:r>
+      <w:r>
+        <w:rPr>
+          <w:sz w:val="28"/>
+          <w:szCs w:val="28"/>
+        </w:rPr>
+        <w:t>gets our extreme applause</w:t>
+      </w:r>
+    </w:p>
+    <w:p>
+      <w:pPr>
+        <w:rPr>
+          <w:sz w:val="28"/>
+          <w:szCs w:val="28"/>
+        </w:rPr>
+      </w:pPr>
+      <w:r>
+        <w:rPr>
+          <w:sz w:val="28"/>
+          <w:szCs w:val="28"/>
+        </w:rPr>
+        <w:t xml:space="preserve">for her guidance and assistance. We are </w:t>
+      </w:r>
+      <w:r>
+        <w:rPr>
+          <w:sz w:val="28"/>
+          <w:szCs w:val="28"/>
+        </w:rPr>
+        <w:t>grateful</w:t>
+      </w:r>
+      <w:r>
+        <w:rPr>
+          <w:sz w:val="28"/>
+          <w:szCs w:val="28"/>
+        </w:rPr>
+        <w:t xml:space="preserve"> to her for her</w:t>
+      </w:r>
+    </w:p>
+    <w:p>
+      <w:pPr>
+        <w:rPr>
+          <w:sz w:val="28"/>
+          <w:szCs w:val="28"/>
+        </w:rPr>
+      </w:pPr>
+      <w:r>
+        <w:rPr>
+          <w:sz w:val="28"/>
+          <w:szCs w:val="28"/>
+        </w:rPr>
+        <w:t>continuous encouragement and support. This project would not have</w:t>
+      </w:r>
+    </w:p>
+    <w:p>
+      <w:pPr>
+        <w:rPr>
+          <w:sz w:val="28"/>
+          <w:szCs w:val="28"/>
+        </w:rPr>
+      </w:pPr>
+      <w:r>
+        <w:rPr>
+          <w:sz w:val="28"/>
+          <w:szCs w:val="28"/>
+        </w:rPr>
+        <w:t>succe</w:t>
+      </w:r>
+      <w:r>
+        <w:rPr>
+          <w:sz w:val="28"/>
+          <w:szCs w:val="28"/>
+        </w:rPr>
+        <w:t xml:space="preserve">eded without her </w:t>
+      </w:r>
+      <w:r>
+        <w:rPr>
+          <w:sz w:val="28"/>
+          <w:szCs w:val="28"/>
+        </w:rPr>
+        <w:t>help</w:t>
+      </w:r>
+      <w:r>
+        <w:rPr>
+          <w:sz w:val="28"/>
+          <w:szCs w:val="28"/>
+        </w:rPr>
+        <w:t xml:space="preserve"> and mentoring</w:t>
+      </w:r>
+      <w:r>
+        <w:rPr>
+          <w:sz w:val="28"/>
+          <w:szCs w:val="28"/>
+        </w:rPr>
+        <w:t>.</w:t>
+      </w:r>
+    </w:p>
+    <w:p>
+      <w:pPr>
+        <w:rPr>
+          <w:sz w:val="28"/>
+          <w:szCs w:val="28"/>
+        </w:rPr>
+      </w:pPr>
+    </w:p>
+    <w:p>
+      <w:pPr>
+        <w:rPr>
+          <w:sz w:val="28"/>
+          <w:szCs w:val="28"/>
+        </w:rPr>
+      </w:pPr>
+      <w:r>
+        <w:rPr>
+          <w:sz w:val="28"/>
+          <w:szCs w:val="28"/>
+        </w:rPr>
+        <w:t>Sanwaya Datta</w:t>
+      </w:r>
+    </w:p>
+    <w:p>
+      <w:pPr>
+        <w:rPr>
+          <w:sz w:val="28"/>
+          <w:szCs w:val="28"/>
+        </w:rPr>
+      </w:pPr>
+      <w:r>
+        <w:rPr>
+          <w:sz w:val="28"/>
+          <w:szCs w:val="28"/>
+        </w:rPr>
+        <w:t>Roll:</w:t>
+      </w:r>
+      <w:r>
+        <w:rPr>
+          <w:sz w:val="28"/>
+          <w:szCs w:val="28"/>
+        </w:rPr>
+        <w:t xml:space="preserve"> </w:t>
+      </w:r>
+      <w:r>
+        <w:rPr>
+          <w:rFonts w:cs="Arial"/>
+          <w:b/>
+          <w:sz w:val="28"/>
+          <w:szCs w:val="28"/>
+        </w:rPr>
+        <w:t>10401215085</w:t>
+      </w:r>
+    </w:p>
+    <w:p>
+      <w:pPr>
+        <w:rPr>
+          <w:sz w:val="28"/>
+          <w:szCs w:val="28"/>
+        </w:rPr>
+      </w:pPr>
+      <w:r>
+        <w:rPr>
+          <w:sz w:val="28"/>
+          <w:szCs w:val="28"/>
+        </w:rPr>
+        <w:t>Suman Kanrar</w:t>
+      </w:r>
+    </w:p>
+    <w:p>
+      <w:pPr>
+        <w:rPr>
+          <w:sz w:val="28"/>
+          <w:szCs w:val="28"/>
+        </w:rPr>
+      </w:pPr>
+      <w:r>
+        <w:rPr>
+          <w:sz w:val="28"/>
+          <w:szCs w:val="28"/>
+        </w:rPr>
+        <w:t>Roll:</w:t>
+      </w:r>
+      <w:r>
+        <w:rPr>
+          <w:sz w:val="28"/>
+          <w:szCs w:val="28"/>
+        </w:rPr>
+        <w:t xml:space="preserve"> </w:t>
+      </w:r>
+      <w:r>
+        <w:rPr>
+          <w:rFonts w:cs="Arial"/>
+          <w:b/>
+          <w:sz w:val="28"/>
+          <w:szCs w:val="28"/>
+        </w:rPr>
+        <w:t>10401215113</w:t>
+      </w:r>
+    </w:p>
+    <w:p>
+      <w:pPr>
+        <w:rPr>
+          <w:sz w:val="28"/>
+          <w:szCs w:val="28"/>
+        </w:rPr>
+      </w:pPr>
+      <w:r>
+        <w:rPr>
+          <w:sz w:val="28"/>
+          <w:szCs w:val="28"/>
+        </w:rPr>
+        <w:t>Sanjana Mondal</w:t>
+      </w:r>
+    </w:p>
+    <w:p>
+      <w:pPr>
+        <w:rPr>
+          <w:sz w:val="28"/>
+          <w:szCs w:val="28"/>
+        </w:rPr>
+      </w:pPr>
+      <w:r>
+        <w:rPr>
+          <w:sz w:val="28"/>
+          <w:szCs w:val="28"/>
+        </w:rPr>
+        <w:t>Roll:</w:t>
+      </w:r>
+      <w:r>
+        <w:rPr>
+          <w:sz w:val="28"/>
+          <w:szCs w:val="28"/>
+        </w:rPr>
+        <w:t xml:space="preserve"> </w:t>
+      </w:r>
+      <w:r>
+        <w:rPr>
+          <w:rFonts w:cs="Arial"/>
+          <w:b/>
+          <w:sz w:val="28"/>
+          <w:szCs w:val="28"/>
+        </w:rPr>
+        <w:t>10401215083</w:t>
+      </w:r>
+    </w:p>
+    <w:p>
+      <w:pPr>
+        <w:rPr>
+          <w:sz w:val="28"/>
+          <w:szCs w:val="28"/>
+        </w:rPr>
+      </w:pPr>
+      <w:r>
+        <w:rPr>
+          <w:sz w:val="28"/>
+          <w:szCs w:val="28"/>
+        </w:rPr>
+        <w:t>Priyanka Saha</w:t>
+      </w:r>
       <w:bookmarkStart w:id="0" w:name="_GoBack"/>
       <w:bookmarkEnd w:id="0"/>
     </w:p>
+    <w:p>
+      <w:pPr>
+        <w:rPr>
+          <w:sz w:val="28"/>
+          <w:szCs w:val="28"/>
+        </w:rPr>
+      </w:pPr>
+      <w:r>
+        <w:rPr>
+          <w:sz w:val="28"/>
+          <w:szCs w:val="28"/>
+        </w:rPr>
+        <w:t>Roll:</w:t>
+      </w:r>
+      <w:r>
+        <w:rPr>
+          <w:sz w:val="28"/>
+          <w:szCs w:val="28"/>
+        </w:rPr>
+        <w:t xml:space="preserve"> </w:t>
+      </w:r>
+      <w:r>
+        <w:rPr>
+          <w:rFonts w:cs="Arial"/>
+          <w:b/>
+          <w:sz w:val="28"/>
+          <w:szCs w:val="28"/>
+        </w:rPr>
+        <w:t>10401215065</w:t>
+      </w:r>
+    </w:p>
     <w:sectPr>
-      <w:footerReference w:type="first" r:id="rId11"/>
+      <w:footerReference w:type="first" r:id="rId21"/>
       <w:pgSz w:w="12240" w:h="15840"/>
       <w:pgMar w:top="1440" w:right="1440" w:bottom="1440" w:left="1440" w:header="720" w:footer="720" w:gutter="0"/>
       <w:pgBorders w:offsetFrom="page">
@@ -4742,7 +6612,7 @@
           <w:rPr>
             <w:noProof/>
           </w:rPr>
-          <w:t>8</w:t>
+          <w:t>15</w:t>
         </w:r>
         <w:r>
           <w:rPr>

</xml_diff>